<commit_message>
cleaning for final push
</commit_message>
<xml_diff>
--- a/content/Microbial_Access.docx
+++ b/content/Microbial_Access.docx
@@ -75,7 +75,7 @@
         <w:pStyle w:val="FirstParagraph"/>
       </w:pPr>
       <w:r>
-        <w:t xml:space="preserve">Microbial access to soil organic matter exerts a significant control on carbon cycling in soil. Ekschmitt et al (2005) note a discrepancy between the high amount of organic matter in soil and the extremely high decomposing capabilities of microbes. If SOM is accessible to microbes, they will degrade it relatively rapidly, regardless of its chemical structure (Dungait et al, 2012). However, if it is not accessible, that SOM will remain in the soil as a carbon pool. At long time scales relevant in global carbon cycle models, it isn’t the rate of growth or production of litter that happen at the seasonal or yearly frequency, but rather the production of stabilized materials in mineral soil - the</w:t>
+        <w:t xml:space="preserve">Microbial access to soil organic matter is a significant control on carbon cycling in soil. How do we reconcile microbes’ enormous capability to decompose organic matter with the enormous amount of C that is stored in soil (Eckschmitt et al. 2005)?” If SOM is accessible to microbes, they will degrade it, regardless of its chemical structure (Dungait et al, 2012). However, if it is not accessible, that SOM can remain in the soil for very long time periods. At the long timescales relevant to global carbon cycle models (i.e., decades to millennia), the strongest influences aren’t the processes that occur in seasonal or even annual cycles (e.g. plant growth or litter production). Rather, the strongest influence is the production of stabilized materials in mineral soil - the</w:t>
       </w:r>
       <w:r>
         <w:t xml:space="preserve"> </w:t>
@@ -90,28 +90,40 @@
         <w:t xml:space="preserve">”</w:t>
       </w:r>
       <w:r>
+        <w:t xml:space="preserve">.</w:t>
+      </w:r>
+    </w:p>
+    <w:p>
+      <w:pPr>
+        <w:pStyle w:val="Heading1"/>
+      </w:pPr>
+      <w:bookmarkStart w:id="22" w:name="physical-protection-of-som"/>
+      <w:bookmarkEnd w:id="22"/>
+      <w:r>
+        <w:t xml:space="preserve">Physical Protection of SOM</w:t>
+      </w:r>
+    </w:p>
+    <w:p>
+      <w:pPr>
+        <w:pStyle w:val="FirstParagraph"/>
+      </w:pPr>
+      <w:r>
+        <w:t xml:space="preserve">Physical protection of SOM has been recognized for decades as a key control over its fate and dynamics. More recently, Kemmitt et al (2008) synthesized this research on the importance of microbial accessibility in the dynamics of SOM mineralization and termed it</w:t>
+      </w:r>
+      <w:r>
         <w:t xml:space="preserve"> </w:t>
       </w:r>
       <w:r>
-        <w:t xml:space="preserve">- that influences the global carbon cycle most.</w:t>
-      </w:r>
-    </w:p>
-    <w:p>
-      <w:pPr>
-        <w:pStyle w:val="Heading1"/>
-      </w:pPr>
-      <w:bookmarkStart w:id="22" w:name="regulatory-gate-hypothesis"/>
-      <w:bookmarkEnd w:id="22"/>
-      <w:r>
-        <w:t xml:space="preserve">Regulatory Gate Hypothesis</w:t>
-      </w:r>
-    </w:p>
-    <w:p>
-      <w:pPr>
-        <w:pStyle w:val="FirstParagraph"/>
-      </w:pPr>
-      <w:r>
-        <w:t xml:space="preserve">Kemmitt et al (2008) are some of the first to describe the importance of microbial accessibility in the dynamics of SOM mineralization. According to the Regulatory Gate Hypothesis (Figure 1), the rate-limiting step of SOM mineralization is an abiotic one, later explained as a breakdown of physical and/or energetic barriers, but essentially referring to the accessibility of SOM to soil microbes.</w:t>
+        <w:t xml:space="preserve">“</w:t>
+      </w:r>
+      <w:r>
+        <w:t xml:space="preserve">The Regulatory Gate Hypothesis</w:t>
+      </w:r>
+      <w:r>
+        <w:t xml:space="preserve">”</w:t>
+      </w:r>
+      <w:r>
+        <w:t xml:space="preserve">. According to the Regulatory Gate Hypothesis (Figure 1), the rate-limiting step of SOM mineralization is an abiotic one, later explained as a breakdown of physical and/or energetic barriers, but essentially referring to the accessibility of SOM to soil microbes.</w:t>
       </w:r>
     </w:p>
     <w:p>
@@ -186,19 +198,7 @@
         <w:t xml:space="preserve">”</w:t>
       </w:r>
       <w:r>
-        <w:t xml:space="preserve">). The fate of that OM once it is accessed depends on the community composition and functional groups of organisms present (</w:t>
-      </w:r>
-      <w:r>
-        <w:t xml:space="preserve">“</w:t>
-      </w:r>
-      <w:r>
-        <w:t xml:space="preserve">allocation</w:t>
-      </w:r>
-      <w:r>
-        <w:t xml:space="preserve">”</w:t>
-      </w:r>
-      <w:r>
-        <w:t xml:space="preserve">). Figure 2 shows the relative roles of both physical access to soil carbon and allocation in the dynamics of soil carbon.</w:t>
+        <w:t xml:space="preserve">). The fate of that OM once it is accessed depends on how soil microbial communities allocate that C to cellular and extracellular metabolic activities. Figure 2 shows the roles of both physical access to and allocation of soil carbon in the overall dynamics of soil carbon.</w:t>
       </w:r>
     </w:p>
     <w:p>
@@ -271,7 +271,7 @@
         <w:pStyle w:val="FirstParagraph"/>
       </w:pPr>
       <w:r>
-        <w:t xml:space="preserve">What influences microbial access to SOM? Water, oxygen, substrate and organism/enzyme must all come together (in space and time) for SOM turnover at the pore space level (Kuka et al, 2007). The physical preservation or protection of SOM from microbial decomposition has a few major causes: occlusion within aggregates, adsorption onto minerals, complexity and heterogeneity of the physical landscape within soils, and wet/dry cycles that may inhibit or promote diffusion.</w:t>
+        <w:t xml:space="preserve">What influences microbial access to SOM? Water, oxygen, substrate, and organism must all come together (in space and time) for SOM turnover at the pore space level (Kuka et al, 2007). The physical protection of SOM from microbial decomposition has a few major drivers: occlusion within aggregates, adsorption onto minerals, the spatial heterogeneity within soils, and wet/dry cycles that may promote or inhibit diffusion.</w:t>
       </w:r>
     </w:p>
     <w:p>
@@ -387,7 +387,7 @@
         <w:pStyle w:val="BodyText"/>
       </w:pPr>
       <w:r>
-        <w:t xml:space="preserve">Occlusion within aggregates is an important process that can render SOM inaccessible microbes. One way that aggregates contribute to inaccessibility is by limiting movement of microbial enzymes. Aggregates can also limit the activity of microorganisms through environmental constraints like low oxygen. In order to make SOM bound in aggregates available for microbial decomposition, both physical disruption and exoenzymes are often necessary.</w:t>
+        <w:t xml:space="preserve">Occlusion within water-stable soil aggregates and soil nano-sized pores are important processes that can render SOM inaccessible to microbes. One way that aggregates contribute to inaccessibility is by limiting movement of microbial enzymes. Aggregates can also limit access to other resources such as oxygen, thereby reducing microbial activity. In order to make aggregate-bound SOM available for microbial decomposition, both physical disruption and exoenzymes are often necessary. Microaggregates (53 – 250 um in diameter) tend to store C longer than macroaggregates (&gt; 250 um), perhaps because of less disturbance and more occlusion in microaggregates.</w:t>
       </w:r>
     </w:p>
     <w:p>
@@ -471,17 +471,17 @@
         <w:pStyle w:val="BodyText"/>
       </w:pPr>
       <w:r>
-        <w:t xml:space="preserve">Adsorption onto minerals is another way that SOM can be physically protected from microbes. SOM is adsorbed on the surfaces of clay and amorphous iron and aluminum colloids because of the large charged surface area on these molecules. This can protect SOM from microbial decomposition because the adsorption affinity of SOM is often greater than the affinity of microbial enzymes to SOM.</w:t>
+        <w:t xml:space="preserve">Adsorption onto minerals is another way that SOM can be physically protected from microbial consumption. SOM is adsorbed onto the surfaces of clay particles and amorphous iron and aluminum colloids because of the large charged surface area covered by these charged molecules. This can protect SOM from microbial decomposition because adsorption prevents microbes from taking up the molecule and even blocks exoenzymes from being able to react with them.</w:t>
       </w:r>
     </w:p>
     <w:p>
       <w:pPr>
         <w:pStyle w:val="Heading1"/>
       </w:pPr>
-      <w:bookmarkStart w:id="32" w:name="physical-landscape-of-the-soil"/>
+      <w:bookmarkStart w:id="32" w:name="spatial-heterogeneity-of-the-soil"/>
       <w:bookmarkEnd w:id="32"/>
       <w:r>
-        <w:t xml:space="preserve">3. Physical Landscape of the Soil</w:t>
+        <w:t xml:space="preserve">3. Spatial Heterogeneity of the Soil</w:t>
       </w:r>
     </w:p>
     <w:p>
@@ -555,7 +555,7 @@
         <w:pStyle w:val="BodyText"/>
       </w:pPr>
       <w:r>
-        <w:t xml:space="preserve">The complexity and heterogeneity of the physical landscape within soils contributes to the physical stability of SOM against microbial decomposition. The distance or difficulty of movement across soils can inhibit microbial access to SOM. This can be protective mechanism if the amount of energy it costs for the microbe to get within the vicinity of SOM is greater than the energy acquired from decomposing it. Deeper soils tend to protect SOM more than shallow soils simply because there is more restricted connectivity between microbes and substrate (Ekschmitt et al, 2008).</w:t>
+        <w:t xml:space="preserve">The complex spatial heterogeneity of the physical landscape within soils contributes to the physical protection of SOM against microbial decomposition. The distance and/or difficulty of moving through soils can inhibit microbial access to SOM. This can protect organic molecules from attack if the energy it costs for a microbe to reach the SOM is greater than the energy it acquires from decomposing it. Deeper soils tend to protect SOM more than shallow soils simply because there is less connectivity between microbes and substrates (Ekschmitt et al, 2008).</w:t>
       </w:r>
     </w:p>
     <w:p>
@@ -656,7 +656,7 @@
         <w:pStyle w:val="BodyText"/>
       </w:pPr>
       <w:r>
-        <w:t xml:space="preserve">Lastly, wet/dry cycles in soils affect the availability of SOM to microbes. Microbes are extremely dependent on the presence of water in soil for many reasons. Dry soils can effectively immobilize bacteria that depend on water films for transportation. In addition, lack of water can prevent diffusion, a major method for materials transfer both into and out of microbial cells. Lastly, water helps solubilize resources and render them more accessible to microbes and without it, many molecules remain sorbed to mineral surfaces.</w:t>
+        <w:t xml:space="preserve">Lastly, wet/dry cycles in soils affect the availability of SOM to microbes. Microbes depend on water in soil for many reasons. First, dry soils can effectively immobilize bacteria that depend on water films to allow them or their enzymes to move through soils. Second, a lack of water can prevent diffusion which is a major pathway for materials transferred both into and out of microbial cells. Lastly, water helps solubilize resources and render them more accessible to microbes and without it, many molecules remain sorbed to mineral surfaces.</w:t>
       </w:r>
     </w:p>
     <w:p>
@@ -674,7 +674,7 @@
         <w:pStyle w:val="FirstParagraph"/>
       </w:pPr>
       <w:r>
-        <w:t xml:space="preserve">Currently, much work is being done to more accurately portray soil carbon dynamics in Earth System Models (ESMs). In a recent review paper, Luo et al (2016) acknowledged some of the shortcomings of current models for soil carbon dynamics, one major one being the modeling of microbial influences on soil C. Figure 3 shows a consensus on recommended soil processes, databases, and modeling techniques to direct future work in ESMs. Microbial processes and SOC stabilization fall in the top 3 of the processes to better capture in ESMs. Soil C pool is the top database to enhance for ESM accuracy. Continued and increased attention towards microbial access to SOM should improve the accuracy of ESM models in each of these 3 areas.</w:t>
+        <w:t xml:space="preserve">Currently, researchers are trying to more accurately portray soil carbon dynamics in Earth System Models (ESMs). In a recent review paper, Luo et al (2016) acknowledged some of the shortcomings of current models for soil carbon dynamics, a major one being how models treat microbial influences on soil C. Figure 3 shows a consensus on recommended soil processes, databases, and modeling techniques to direct future work in ESMs. Microbial processes and SOC stabilization fall in the top 3 of the priorities to improve ESMs. ESM’s also need better data sets on soil C pools to be able to test and validate the models. By continuing to focus on microbial access to SOM, and even by increasing our emphasis on this process, we should be able improve the accuracy of ESM models.</w:t>
       </w:r>
     </w:p>
     <w:p>
@@ -737,7 +737,7 @@
         <w:pStyle w:val="BodyText"/>
       </w:pPr>
       <w:r>
-        <w:t xml:space="preserve">Current ESMs utilize simple equations and matrices to describe soil carbon dynamics, yet they disagree widely in their projections. Wieder et al (2015) are working to explicitly include non-linear microbial dynamics into their models, giving them the potential to explain microbial stabilization and decomposition of soil C. Microbial accessibility to substrates still has not been parameterized in ESMs and may be the determining factor for the magnitude of the effect of microbes on SOM turnover (Wieder et al, 2015, Schimel and Shaeffer, 2012). However, Luo et al (2016) suggest the need for further observation and evaluation before these can be effectively incorporated into ESMs.</w:t>
+        <w:t xml:space="preserve">Current ESMs use simple equations and matrices to describe soil carbon dynamics, yet they disagree widely in their projections. Wieder et al (2015) are working to explicitly include non-linear microbial dynamics into their models to explain microbial stabilization and destabilization of soil C. Microbial accessibility to substrates has not been parameterized in ESMs but may be key in determining the magnitude of microbial effects on SOM turnover (Wieder et al, 2015, Schimel and Shaeffer, 2012). However, Luo et al (2016) suggest the need for further observation and evaluation before these can be effectively incorporated into ESMs.</w:t>
       </w:r>
     </w:p>
     <w:p>
@@ -970,7 +970,7 @@
     </w:lvl>
   </w:abstractNum>
   <w:abstractNum w:abstractNumId="990">
-    <w:nsid w:val="ddbf64c7"/>
+    <w:nsid w:val="1fba0162"/>
     <w:multiLevelType w:val="multilevel"/>
     <w:lvl w:ilvl="0">
       <w:numFmt w:val="bullet"/>

</xml_diff>